<commit_message>
Completed changes to user documentation
</commit_message>
<xml_diff>
--- a/docs/media/en/image-annotation.docx
+++ b/docs/media/en/image-annotation.docx
@@ -5301,7 +5301,253 @@
         <w:br w:type="page"/>
       </w:r>
     </w:p>
-    <w:p/>
+    <w:p>
+      <w:r>
+        <w:rPr>
+          <w:noProof/>
+        </w:rPr>
+        <w:lastRenderedPageBreak/>
+        <mc:AlternateContent>
+          <mc:Choice Requires="wpc">
+            <w:drawing>
+              <wp:inline distT="0" distB="0" distL="0" distR="0" wp14:anchorId="3FD97647" wp14:editId="744109FA">
+                <wp:extent cx="6115050" cy="3566774"/>
+                <wp:effectExtent l="0" t="0" r="0" b="0"/>
+                <wp:docPr id="250643370" name="Canvas 60"/>
+                <wp:cNvGraphicFramePr>
+                  <a:graphicFrameLocks xmlns:a="http://schemas.openxmlformats.org/drawingml/2006/main" noChangeAspect="1"/>
+                </wp:cNvGraphicFramePr>
+                <a:graphic xmlns:a="http://schemas.openxmlformats.org/drawingml/2006/main">
+                  <a:graphicData uri="http://schemas.microsoft.com/office/word/2010/wordprocessingCanvas">
+                    <wpc:wpc>
+                      <wpc:bg>
+                        <a:solidFill>
+                          <a:prstClr val="white"/>
+                        </a:solidFill>
+                      </wpc:bg>
+                      <wpc:whole/>
+                      <pic:pic xmlns:pic="http://schemas.openxmlformats.org/drawingml/2006/picture">
+                        <pic:nvPicPr>
+                          <pic:cNvPr id="465633330" name="Picture 465633330"/>
+                          <pic:cNvPicPr>
+                            <a:picLocks noChangeAspect="1"/>
+                          </pic:cNvPicPr>
+                        </pic:nvPicPr>
+                        <pic:blipFill>
+                          <a:blip r:embed="rId25"/>
+                          <a:stretch>
+                            <a:fillRect/>
+                          </a:stretch>
+                        </pic:blipFill>
+                        <pic:spPr>
+                          <a:xfrm>
+                            <a:off x="0" y="0"/>
+                            <a:ext cx="6115050" cy="3028950"/>
+                          </a:xfrm>
+                          <a:prstGeom prst="rect">
+                            <a:avLst/>
+                          </a:prstGeom>
+                        </pic:spPr>
+                      </pic:pic>
+                      <wps:wsp>
+                        <wps:cNvPr id="42003513" name="Rectangle 42003513"/>
+                        <wps:cNvSpPr/>
+                        <wps:spPr>
+                          <a:xfrm>
+                            <a:off x="113325" y="2693672"/>
+                            <a:ext cx="401025" cy="248285"/>
+                          </a:xfrm>
+                          <a:prstGeom prst="rect">
+                            <a:avLst/>
+                          </a:prstGeom>
+                          <a:noFill/>
+                          <a:ln w="25400">
+                            <a:solidFill>
+                              <a:srgbClr val="FF0000"/>
+                            </a:solidFill>
+                            <a:prstDash val="sysDot"/>
+                          </a:ln>
+                        </wps:spPr>
+                        <wps:style>
+                          <a:lnRef idx="2">
+                            <a:schemeClr val="accent2">
+                              <a:shade val="15000"/>
+                            </a:schemeClr>
+                          </a:lnRef>
+                          <a:fillRef idx="1">
+                            <a:schemeClr val="accent2"/>
+                          </a:fillRef>
+                          <a:effectRef idx="0">
+                            <a:schemeClr val="accent2"/>
+                          </a:effectRef>
+                          <a:fontRef idx="minor">
+                            <a:schemeClr val="lt1"/>
+                          </a:fontRef>
+                        </wps:style>
+                        <wps:bodyPr rot="0" spcFirstLastPara="0" vert="horz" wrap="square" lIns="91440" tIns="45720" rIns="91440" bIns="45720" numCol="1" spcCol="0" rtlCol="0" fromWordArt="0" anchor="ctr" anchorCtr="0" forceAA="0" compatLnSpc="1">
+                          <a:prstTxWarp prst="textNoShape">
+                            <a:avLst/>
+                          </a:prstTxWarp>
+                          <a:noAutofit/>
+                        </wps:bodyPr>
+                      </wps:wsp>
+                      <wps:wsp>
+                        <wps:cNvPr id="158800350" name="Rectangle: Rounded Corners 158800350"/>
+                        <wps:cNvSpPr/>
+                        <wps:spPr>
+                          <a:xfrm>
+                            <a:off x="1313474" y="2541762"/>
+                            <a:ext cx="1410675" cy="600075"/>
+                          </a:xfrm>
+                          <a:prstGeom prst="roundRect">
+                            <a:avLst/>
+                          </a:prstGeom>
+                          <a:noFill/>
+                          <a:ln>
+                            <a:noFill/>
+                          </a:ln>
+                        </wps:spPr>
+                        <wps:style>
+                          <a:lnRef idx="2">
+                            <a:schemeClr val="accent2">
+                              <a:shade val="15000"/>
+                            </a:schemeClr>
+                          </a:lnRef>
+                          <a:fillRef idx="1">
+                            <a:schemeClr val="accent2"/>
+                          </a:fillRef>
+                          <a:effectRef idx="0">
+                            <a:schemeClr val="accent2"/>
+                          </a:effectRef>
+                          <a:fontRef idx="minor">
+                            <a:schemeClr val="lt1"/>
+                          </a:fontRef>
+                        </wps:style>
+                        <wps:txbx>
+                          <w:txbxContent>
+                            <w:p>
+                              <w:pPr>
+                                <w:jc w:val="center"/>
+                                <w:rPr>
+                                  <w:rFonts w:eastAsia="Calibri" w:cs="Arial"/>
+                                  <w:color w:val="FF0000"/>
+                                  <w:sz w:val="24"/>
+                                  <w:szCs w:val="24"/>
+                                </w:rPr>
+                              </w:pPr>
+                              <w:r>
+                                <w:rPr>
+                                  <w:rFonts w:eastAsia="Calibri" w:cs="Arial"/>
+                                  <w:color w:val="FF0000"/>
+                                </w:rPr>
+                                <w:t>Added line</w:t>
+                              </w:r>
+                            </w:p>
+                          </w:txbxContent>
+                        </wps:txbx>
+                        <wps:bodyPr rot="0" spcFirstLastPara="0" vert="horz" wrap="square" lIns="91440" tIns="0" rIns="91440" bIns="0" numCol="1" spcCol="0" rtlCol="0" fromWordArt="0" anchor="ctr" anchorCtr="0" forceAA="0" compatLnSpc="1">
+                          <a:prstTxWarp prst="textNoShape">
+                            <a:avLst/>
+                          </a:prstTxWarp>
+                          <a:noAutofit/>
+                        </wps:bodyPr>
+                      </wps:wsp>
+                      <wps:wsp>
+                        <wps:cNvPr id="437265822" name="Straight Arrow Connector 437265822"/>
+                        <wps:cNvCnPr/>
+                        <wps:spPr>
+                          <a:xfrm flipH="1">
+                            <a:off x="608625" y="2771775"/>
+                            <a:ext cx="1001100" cy="65211"/>
+                          </a:xfrm>
+                          <a:prstGeom prst="straightConnector1">
+                            <a:avLst/>
+                          </a:prstGeom>
+                          <a:noFill/>
+                          <a:ln w="25400">
+                            <a:solidFill>
+                              <a:srgbClr val="FF0000"/>
+                            </a:solidFill>
+                            <a:prstDash val="solid"/>
+                            <a:tailEnd type="triangle"/>
+                          </a:ln>
+                          <a:effectLst/>
+                        </wps:spPr>
+                        <wps:style>
+                          <a:lnRef idx="2">
+                            <a:schemeClr val="accent2">
+                              <a:shade val="15000"/>
+                            </a:schemeClr>
+                          </a:lnRef>
+                          <a:fillRef idx="1">
+                            <a:schemeClr val="accent2"/>
+                          </a:fillRef>
+                          <a:effectRef idx="0">
+                            <a:schemeClr val="accent2"/>
+                          </a:effectRef>
+                          <a:fontRef idx="minor">
+                            <a:schemeClr val="lt1"/>
+                          </a:fontRef>
+                        </wps:style>
+                        <wps:bodyPr/>
+                      </wps:wsp>
+                    </wpc:wpc>
+                  </a:graphicData>
+                </a:graphic>
+              </wp:inline>
+            </w:drawing>
+          </mc:Choice>
+          <mc:Fallback>
+            <w:pict>
+              <v:group w14:anchorId="3FD97647" id="Canvas 60" o:spid="_x0000_s1095" editas="canvas" style="width:481.5pt;height:280.85pt;mso-position-horizontal-relative:char;mso-position-vertical-relative:line" coordsize="61150,35661" o:gfxdata="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">
+                <v:shape id="_x0000_s1096" type="#_x0000_t75" style="position:absolute;width:61150;height:35661;visibility:visible;mso-wrap-style:square" filled="t">
+                  <v:fill o:detectmouseclick="t"/>
+                  <v:path o:connecttype="none"/>
+                </v:shape>
+                <v:shape id="Picture 465633330" o:spid="_x0000_s1097" type="#_x0000_t75" style="position:absolute;width:61150;height:30289;visibility:visible;mso-wrap-style:square" o:gfxdata="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">
+                  <v:imagedata r:id="rId26" o:title=""/>
+                </v:shape>
+                <v:rect id="Rectangle 42003513" o:spid="_x0000_s1098" style="position:absolute;left:1133;top:26936;width:4010;height:2483;visibility:visible;mso-wrap-style:square;v-text-anchor:middle" o:gfxdata="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" filled="f" strokecolor="red" strokeweight="2pt">
+                  <v:stroke dashstyle="1 1"/>
+                </v:rect>
+                <v:roundrect id="Rectangle: Rounded Corners 158800350" o:spid="_x0000_s1099" style="position:absolute;left:13134;top:25417;width:14107;height:6001;visibility:visible;mso-wrap-style:square;v-text-anchor:middle" arcsize="10923f" o:gfxdata="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" filled="f" stroked="f" strokeweight="2pt">
+                  <v:textbox inset=",0,,0">
+                    <w:txbxContent>
+                      <w:p>
+                        <w:pPr>
+                          <w:jc w:val="center"/>
+                          <w:rPr>
+                            <w:rFonts w:eastAsia="Calibri" w:cs="Arial"/>
+                            <w:color w:val="FF0000"/>
+                            <w:sz w:val="24"/>
+                            <w:szCs w:val="24"/>
+                          </w:rPr>
+                        </w:pPr>
+                        <w:r>
+                          <w:rPr>
+                            <w:rFonts w:eastAsia="Calibri" w:cs="Arial"/>
+                            <w:color w:val="FF0000"/>
+                          </w:rPr>
+                          <w:t>Added line</w:t>
+                        </w:r>
+                      </w:p>
+                    </w:txbxContent>
+                  </v:textbox>
+                </v:roundrect>
+                <v:shapetype id="_x0000_t32" coordsize="21600,21600" o:spt="32" o:oned="t" path="m,l21600,21600e" filled="f">
+                  <v:path arrowok="t" fillok="f" o:connecttype="none"/>
+                  <o:lock v:ext="edit" shapetype="t"/>
+                </v:shapetype>
+                <v:shape id="Straight Arrow Connector 437265822" o:spid="_x0000_s1100" type="#_x0000_t32" style="position:absolute;left:6086;top:27717;width:10011;height:652;flip:x;visibility:visible;mso-wrap-style:square" o:connectortype="straight" o:gfxdata="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" strokecolor="red" strokeweight="2pt">
+                  <v:stroke endarrow="block"/>
+                </v:shape>
+                <w10:anchorlock/>
+              </v:group>
+            </w:pict>
+          </mc:Fallback>
+        </mc:AlternateContent>
+      </w:r>
+    </w:p>
     <w:sectPr>
       <w:pgSz w:w="11906" w:h="16838"/>
       <w:pgMar w:top="1440" w:right="1440" w:bottom="1440" w:left="1440" w:header="708" w:footer="708" w:gutter="0"/>

</xml_diff>